<commit_message>
Xong mượn học bạ
</commit_message>
<xml_diff>
--- a/nuce.web.api/Templates/Ctsv/cap_lai_the_sv.docx
+++ b/nuce.web.api/Templates/Ctsv/cap_lai_the_sv.docx
@@ -88,13 +88,13 @@
                     <wp:anchor distT="0" distB="0" distL="114300" distR="114300" simplePos="0" relativeHeight="251661312" behindDoc="0" locked="0" layoutInCell="1" allowOverlap="1">
                       <wp:simplePos x="0" y="0"/>
                       <wp:positionH relativeFrom="column">
-                        <wp:posOffset>693420</wp:posOffset>
+                        <wp:posOffset>398434</wp:posOffset>
                       </wp:positionH>
                       <wp:positionV relativeFrom="paragraph">
-                        <wp:posOffset>36830</wp:posOffset>
+                        <wp:posOffset>34251</wp:posOffset>
                       </wp:positionV>
-                      <wp:extent cx="863600" cy="0"/>
-                      <wp:effectExtent l="10160" t="6350" r="12065" b="12700"/>
+                      <wp:extent cx="1520982" cy="4527"/>
+                      <wp:effectExtent l="0" t="0" r="22225" b="33655"/>
                       <wp:wrapNone/>
                       <wp:docPr id="6" name="Straight Connector 6"/>
                       <wp:cNvGraphicFramePr>
@@ -107,9 +107,9 @@
                               <a:cxnSpLocks noChangeShapeType="1"/>
                             </wps:cNvCnPr>
                             <wps:spPr bwMode="auto">
-                              <a:xfrm>
+                              <a:xfrm flipV="1">
                                 <a:off x="0" y="0"/>
-                                <a:ext cx="863600" cy="0"/>
+                                <a:ext cx="1520982" cy="4527"/>
                               </a:xfrm>
                               <a:prstGeom prst="line">
                                 <a:avLst/>
@@ -146,7 +146,7 @@
                 </mc:Choice>
                 <mc:Fallback>
                   <w:pict>
-                    <v:line w14:anchorId="1D58385A" id="Straight Connector 6" o:spid="_x0000_s1026" style="position:absolute;z-index:251661312;visibility:visible;mso-wrap-style:square;mso-width-percent:0;mso-height-percent:0;mso-wrap-distance-left:9pt;mso-wrap-distance-top:0;mso-wrap-distance-right:9pt;mso-wrap-distance-bottom:0;mso-position-horizontal:absolute;mso-position-horizontal-relative:text;mso-position-vertical:absolute;mso-position-vertical-relative:text;mso-width-percent:0;mso-height-percent:0;mso-width-relative:page;mso-height-relative:page" from="54.6pt,2.9pt" to="122.6pt,2.9pt" o:gfxdata="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"/>
+                    <v:line w14:anchorId="782BFA97" id="Straight Connector 6" o:spid="_x0000_s1026" style="position:absolute;flip:y;z-index:251661312;visibility:visible;mso-wrap-style:square;mso-width-percent:0;mso-height-percent:0;mso-wrap-distance-left:9pt;mso-wrap-distance-top:0;mso-wrap-distance-right:9pt;mso-wrap-distance-bottom:0;mso-position-horizontal:absolute;mso-position-horizontal-relative:text;mso-position-vertical:absolute;mso-position-vertical-relative:text;mso-width-percent:0;mso-height-percent:0;mso-width-relative:page;mso-height-relative:page" from="31.35pt,2.7pt" to="151.1pt,3.05pt" o:gfxdata="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"/>
                   </w:pict>
                 </mc:Fallback>
               </mc:AlternateContent>
@@ -1034,25 +1034,24 @@
             </w:pPr>
             <w:r>
               <w:rPr>
-                <w:b/>
                 <w:noProof/>
                 <w:lang w:eastAsia="ja-JP"/>
               </w:rPr>
               <mc:AlternateContent>
                 <mc:Choice Requires="wps">
                   <w:drawing>
-                    <wp:anchor distT="0" distB="0" distL="114300" distR="114300" simplePos="0" relativeHeight="251659264" behindDoc="0" locked="0" layoutInCell="1" allowOverlap="1">
+                    <wp:anchor distT="0" distB="0" distL="114300" distR="114300" simplePos="0" relativeHeight="251665408" behindDoc="0" locked="0" layoutInCell="1" allowOverlap="1" wp14:anchorId="6F007463" wp14:editId="7F7DFF1C">
                       <wp:simplePos x="0" y="0"/>
                       <wp:positionH relativeFrom="column">
-                        <wp:posOffset>947420</wp:posOffset>
+                        <wp:posOffset>641202</wp:posOffset>
                       </wp:positionH>
                       <wp:positionV relativeFrom="paragraph">
-                        <wp:posOffset>205740</wp:posOffset>
+                        <wp:posOffset>213711</wp:posOffset>
                       </wp:positionV>
-                      <wp:extent cx="926465" cy="0"/>
-                      <wp:effectExtent l="6985" t="6985" r="9525" b="12065"/>
+                      <wp:extent cx="1520982" cy="4527"/>
+                      <wp:effectExtent l="0" t="0" r="22225" b="33655"/>
                       <wp:wrapNone/>
-                      <wp:docPr id="4" name="Straight Connector 4"/>
+                      <wp:docPr id="8" name="Straight Connector 8"/>
                       <wp:cNvGraphicFramePr>
                         <a:graphicFrameLocks xmlns:a="http://schemas.openxmlformats.org/drawingml/2006/main"/>
                       </wp:cNvGraphicFramePr>
@@ -1063,9 +1062,9 @@
                               <a:cxnSpLocks noChangeShapeType="1"/>
                             </wps:cNvCnPr>
                             <wps:spPr bwMode="auto">
-                              <a:xfrm>
+                              <a:xfrm flipV="1">
                                 <a:off x="0" y="0"/>
-                                <a:ext cx="926465" cy="0"/>
+                                <a:ext cx="1520982" cy="4527"/>
                               </a:xfrm>
                               <a:prstGeom prst="line">
                                 <a:avLst/>
@@ -1102,7 +1101,7 @@
                 </mc:Choice>
                 <mc:Fallback>
                   <w:pict>
-                    <v:line w14:anchorId="3BA92E41" id="Straight Connector 4" o:spid="_x0000_s1026" style="position:absolute;z-index:251659264;visibility:visible;mso-wrap-style:square;mso-width-percent:0;mso-height-percent:0;mso-wrap-distance-left:9pt;mso-wrap-distance-top:0;mso-wrap-distance-right:9pt;mso-wrap-distance-bottom:0;mso-position-horizontal:absolute;mso-position-horizontal-relative:text;mso-position-vertical:absolute;mso-position-vertical-relative:text;mso-width-percent:0;mso-height-percent:0;mso-width-relative:page;mso-height-relative:page" from="74.6pt,16.2pt" to="147.55pt,16.2pt" o:gfxdata="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"/>
+                    <v:line w14:anchorId="614E76DB" id="Straight Connector 8" o:spid="_x0000_s1026" style="position:absolute;flip:y;z-index:251665408;visibility:visible;mso-wrap-style:square;mso-width-percent:0;mso-height-percent:0;mso-wrap-distance-left:9pt;mso-wrap-distance-top:0;mso-wrap-distance-right:9pt;mso-wrap-distance-bottom:0;mso-position-horizontal:absolute;mso-position-horizontal-relative:text;mso-position-vertical:absolute;mso-position-vertical-relative:text;mso-width-percent:0;mso-height-percent:0;mso-width-relative:page;mso-height-relative:page" from="50.5pt,16.85pt" to="170.25pt,17.2pt" o:gfxdata="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"/>
                   </w:pict>
                 </mc:Fallback>
               </mc:AlternateContent>
@@ -1137,7 +1136,15 @@
               <w:rPr>
                 <w:b/>
               </w:rPr>
-              <w:t xml:space="preserve">CỘNG HÒA XÃ HỘI CHỦ NGHĨA VIỆT </w:t>
+              <w:t>CỘNG HÒ</w:t>
+            </w:r>
+            <w:bookmarkStart w:id="0" w:name="_GoBack"/>
+            <w:bookmarkEnd w:id="0"/>
+            <w:r>
+              <w:rPr>
+                <w:b/>
+              </w:rPr>
+              <w:t xml:space="preserve">A XÃ HỘI CHỦ NGHĨA VIỆT </w:t>
             </w:r>
             <w:smartTag w:uri="urn:schemas-microsoft-com:office:smarttags" w:element="place">
               <w:smartTag w:uri="urn:schemas-microsoft-com:office:smarttags" w:element="country-region">
@@ -1182,7 +1189,7 @@
               <mc:AlternateContent>
                 <mc:Choice Requires="wps">
                   <w:drawing>
-                    <wp:anchor distT="0" distB="0" distL="114300" distR="114300" simplePos="0" relativeHeight="251660288" behindDoc="0" locked="0" layoutInCell="1" allowOverlap="1">
+                    <wp:anchor distT="0" distB="0" distL="114300" distR="114300" simplePos="0" relativeHeight="251660288" behindDoc="0" locked="0" layoutInCell="1" allowOverlap="1" wp14:anchorId="60DE746F" wp14:editId="5125A482">
                       <wp:simplePos x="0" y="0"/>
                       <wp:positionH relativeFrom="column">
                         <wp:posOffset>750570</wp:posOffset>
@@ -1273,7 +1280,7 @@
         <mc:AlternateContent>
           <mc:Choice Requires="wps">
             <w:drawing>
-              <wp:anchor distT="0" distB="0" distL="114300" distR="114300" simplePos="0" relativeHeight="251663360" behindDoc="0" locked="0" layoutInCell="1" allowOverlap="1">
+              <wp:anchor distT="0" distB="0" distL="114300" distR="114300" simplePos="0" relativeHeight="251663360" behindDoc="0" locked="0" layoutInCell="1" allowOverlap="1" wp14:anchorId="2C24F56E" wp14:editId="20E84D83">
                 <wp:simplePos x="0" y="0"/>
                 <wp:positionH relativeFrom="column">
                   <wp:posOffset>-143510</wp:posOffset>
@@ -1334,7 +1341,7 @@
                                 <w:lang w:eastAsia="ja-JP"/>
                               </w:rPr>
                               <w:drawing>
-                                <wp:inline distT="0" distB="0" distL="0" distR="0">
+                                <wp:inline distT="0" distB="0" distL="0" distR="0" wp14:anchorId="19F54027" wp14:editId="70AAE3C5">
                                   <wp:extent cx="1133475" cy="1666875"/>
                                   <wp:effectExtent l="0" t="0" r="9525" b="9525"/>
                                   <wp:docPr id="1" name="Picture 1" descr="1603663"/>
@@ -1402,7 +1409,7 @@
           </mc:Choice>
           <mc:Fallback>
             <w:pict>
-              <v:rect id="Rectangle 2" o:spid="_x0000_s1026" style="position:absolute;left:0;text-align:left;margin-left:-11.3pt;margin-top:1.7pt;width:104.5pt;height:138pt;z-index:251663360;visibility:visible;mso-wrap-style:none;mso-width-percent:0;mso-height-percent:0;mso-wrap-distance-left:9pt;mso-wrap-distance-top:0;mso-wrap-distance-right:9pt;mso-wrap-distance-bottom:0;mso-position-horizontal:absolute;mso-position-horizontal-relative:text;mso-position-vertical:absolute;mso-position-vertical-relative:text;mso-width-percent:0;mso-height-percent:0;mso-width-relative:page;mso-height-relative:page;v-text-anchor:top" o:gfxdata="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" strokecolor="white">
+              <v:rect w14:anchorId="2C24F56E" id="Rectangle 2" o:spid="_x0000_s1026" style="position:absolute;left:0;text-align:left;margin-left:-11.3pt;margin-top:1.7pt;width:104.5pt;height:138pt;z-index:251663360;visibility:visible;mso-wrap-style:none;mso-width-percent:0;mso-height-percent:0;mso-wrap-distance-left:9pt;mso-wrap-distance-top:0;mso-wrap-distance-right:9pt;mso-wrap-distance-bottom:0;mso-position-horizontal:absolute;mso-position-horizontal-relative:text;mso-position-vertical:absolute;mso-position-vertical-relative:text;mso-width-percent:0;mso-height-percent:0;mso-width-relative:page;mso-height-relative:page;v-text-anchor:top" o:gfxdata="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" strokecolor="white">
                 <v:textbox>
                   <w:txbxContent>
                     <w:p>
@@ -1423,7 +1430,7 @@
                           <w:lang w:eastAsia="ja-JP"/>
                         </w:rPr>
                         <w:drawing>
-                          <wp:inline distT="0" distB="0" distL="0" distR="0">
+                          <wp:inline distT="0" distB="0" distL="0" distR="0" wp14:anchorId="19F54027" wp14:editId="70AAE3C5">
                             <wp:extent cx="1133475" cy="1666875"/>
                             <wp:effectExtent l="0" t="0" r="9525" b="9525"/>
                             <wp:docPr id="1" name="Picture 1" descr="1603663"/>
@@ -1440,7 +1447,7 @@
                                     </pic:cNvPicPr>
                                   </pic:nvPicPr>
                                   <pic:blipFill>
-                                    <a:blip r:embed="rId5">
+                                    <a:blip r:embed="rId4">
                                       <a:extLst>
                                         <a:ext uri="{28A0092B-C50C-407E-A947-70E740481C1C}">
                                           <a14:useLocalDpi xmlns:a14="http://schemas.microsoft.com/office/drawing/2010/main" val="0"/>
@@ -1636,6 +1643,7 @@
       </w:r>
       <w:r>
         <w:rPr>
+          <w:b/>
           <w:sz w:val="28"/>
           <w:szCs w:val="28"/>
         </w:rPr>
@@ -1948,241 +1956,9 @@
               <w:t>&lt;ten_nguoi_ky&gt;</w:t>
             </w:r>
           </w:p>
-          <w:p>
-            <w:pPr>
-              <w:jc w:val="center"/>
-              <w:rPr>
-                <w:b/>
-                <w:iCs/>
-                <w:sz w:val="26"/>
-                <w:szCs w:val="26"/>
-              </w:rPr>
-            </w:pPr>
-          </w:p>
-          <w:p>
-            <w:pPr>
-              <w:jc w:val="center"/>
-              <w:rPr>
-                <w:b/>
-                <w:iCs/>
-                <w:sz w:val="26"/>
-                <w:szCs w:val="26"/>
-              </w:rPr>
-            </w:pPr>
-          </w:p>
         </w:tc>
       </w:tr>
     </w:tbl>
-    <w:p>
-      <w:pPr>
-        <w:spacing w:before="120" w:after="120" w:line="360" w:lineRule="auto"/>
-        <w:ind w:right="403"/>
-        <w:rPr>
-          <w:b/>
-          <w:i/>
-        </w:rPr>
-      </w:pPr>
-    </w:p>
-    <w:p>
-      <w:pPr>
-        <w:spacing w:before="120" w:after="120" w:line="360" w:lineRule="auto"/>
-        <w:ind w:right="403"/>
-        <w:rPr>
-          <w:b/>
-          <w:i/>
-        </w:rPr>
-      </w:pPr>
-    </w:p>
-    <w:p>
-      <w:pPr>
-        <w:spacing w:before="120" w:after="120" w:line="360" w:lineRule="auto"/>
-        <w:ind w:right="403"/>
-        <w:rPr>
-          <w:b/>
-          <w:i/>
-        </w:rPr>
-      </w:pPr>
-    </w:p>
-    <w:p>
-      <w:pPr>
-        <w:spacing w:before="120" w:after="120" w:line="360" w:lineRule="auto"/>
-        <w:ind w:right="403"/>
-        <w:rPr>
-          <w:b/>
-          <w:i/>
-        </w:rPr>
-      </w:pPr>
-    </w:p>
-    <w:p>
-      <w:pPr>
-        <w:spacing w:before="120" w:after="120" w:line="360" w:lineRule="auto"/>
-        <w:ind w:right="403"/>
-        <w:rPr>
-          <w:b/>
-          <w:i/>
-        </w:rPr>
-      </w:pPr>
-    </w:p>
-    <w:p>
-      <w:pPr>
-        <w:spacing w:before="120" w:after="120" w:line="360" w:lineRule="auto"/>
-        <w:ind w:right="403"/>
-        <w:rPr>
-          <w:b/>
-          <w:i/>
-        </w:rPr>
-      </w:pPr>
-    </w:p>
-    <w:p>
-      <w:pPr>
-        <w:spacing w:before="120" w:after="120" w:line="360" w:lineRule="auto"/>
-        <w:ind w:right="403"/>
-        <w:rPr>
-          <w:b/>
-          <w:i/>
-        </w:rPr>
-      </w:pPr>
-    </w:p>
-    <w:p>
-      <w:pPr>
-        <w:spacing w:before="120" w:after="120" w:line="360" w:lineRule="auto"/>
-        <w:ind w:right="403"/>
-        <w:rPr>
-          <w:i/>
-          <w:sz w:val="28"/>
-          <w:szCs w:val="28"/>
-        </w:rPr>
-      </w:pPr>
-      <w:r>
-        <w:rPr>
-          <w:i/>
-          <w:sz w:val="28"/>
-          <w:szCs w:val="28"/>
-        </w:rPr>
-        <w:t xml:space="preserve">SV </w:t>
-      </w:r>
-      <w:r>
-        <w:rPr>
-          <w:i/>
-          <w:sz w:val="28"/>
-          <w:szCs w:val="28"/>
-        </w:rPr>
-        <w:t xml:space="preserve">nhận thẻ tại &lt;noi_nhan_the&gt; </w:t>
-      </w:r>
-      <w:bookmarkStart w:id="0" w:name="_GoBack"/>
-      <w:bookmarkEnd w:id="0"/>
-      <w:r>
-        <w:rPr>
-          <w:i/>
-          <w:sz w:val="28"/>
-          <w:szCs w:val="28"/>
-        </w:rPr>
-        <w:t xml:space="preserve">sau </w:t>
-      </w:r>
-      <w:r>
-        <w:rPr>
-          <w:i/>
-          <w:sz w:val="28"/>
-          <w:szCs w:val="28"/>
-        </w:rPr>
-        <w:t xml:space="preserve">3 </w:t>
-      </w:r>
-      <w:r>
-        <w:rPr>
-          <w:i/>
-          <w:sz w:val="28"/>
-          <w:szCs w:val="28"/>
-        </w:rPr>
-        <w:t>tuần kể</w:t>
-      </w:r>
-      <w:r>
-        <w:rPr>
-          <w:i/>
-          <w:sz w:val="28"/>
-          <w:szCs w:val="28"/>
-        </w:rPr>
-        <w:t xml:space="preserve"> </w:t>
-      </w:r>
-      <w:r>
-        <w:rPr>
-          <w:i/>
-          <w:sz w:val="28"/>
-          <w:szCs w:val="28"/>
-        </w:rPr>
-        <w:t xml:space="preserve">từ </w:t>
-      </w:r>
-      <w:r>
-        <w:rPr>
-          <w:i/>
-          <w:sz w:val="28"/>
-          <w:szCs w:val="28"/>
-        </w:rPr>
-        <w:t>ngày</w:t>
-      </w:r>
-      <w:r>
-        <w:rPr>
-          <w:i/>
-          <w:sz w:val="28"/>
-          <w:szCs w:val="28"/>
-        </w:rPr>
-        <w:t xml:space="preserve"> </w:t>
-      </w:r>
-      <w:r>
-        <w:rPr>
-          <w:i/>
-          <w:sz w:val="28"/>
-          <w:szCs w:val="28"/>
-        </w:rPr>
-        <w:t>hoàn tất thủ tục làm thẻ (vào chiều thứ 6)</w:t>
-      </w:r>
-    </w:p>
-    <w:p>
-      <w:pPr>
-        <w:spacing w:before="120" w:after="120" w:line="360" w:lineRule="auto"/>
-        <w:ind w:left="-284" w:right="403"/>
-        <w:jc w:val="center"/>
-        <w:rPr>
-          <w:i/>
-          <w:sz w:val="28"/>
-          <w:szCs w:val="28"/>
-        </w:rPr>
-      </w:pPr>
-      <w:r>
-        <w:rPr>
-          <w:i/>
-          <w:sz w:val="28"/>
-          <w:szCs w:val="28"/>
-        </w:rPr>
-        <w:t>Mọi thắc mắc SV liên hệ theo số điện thoại: 0243.869.7004</w:t>
-      </w:r>
-    </w:p>
-    <w:p>
-      <w:pPr>
-        <w:spacing w:before="120" w:line="360" w:lineRule="auto"/>
-        <w:rPr>
-          <w:i/>
-          <w:sz w:val="28"/>
-          <w:szCs w:val="28"/>
-        </w:rPr>
-      </w:pPr>
-      <w:r>
-        <w:rPr>
-          <w:i/>
-          <w:sz w:val="28"/>
-          <w:szCs w:val="28"/>
-        </w:rPr>
-        <w:t xml:space="preserve"> </w:t>
-      </w:r>
-    </w:p>
-    <w:p>
-      <w:pPr>
-        <w:spacing w:before="120"/>
-        <w:rPr>
-          <w:b/>
-          <w:i/>
-        </w:rPr>
-      </w:pPr>
-    </w:p>
     <w:p/>
     <w:sectPr>
       <w:pgSz w:w="11907" w:h="16840" w:code="9"/>

</xml_diff>

<commit_message>
Chỉnh đhxd thành đhxd hà nội
</commit_message>
<xml_diff>
--- a/nuce.web.api/Templates/Ctsv/cap_lai_the_sv.docx
+++ b/nuce.web.api/Templates/Ctsv/cap_lai_the_sv.docx
@@ -9,8 +9,8 @@
         <w:tblLook w:val="01E0" w:firstRow="1" w:lastRow="1" w:firstColumn="1" w:lastColumn="1" w:noHBand="0" w:noVBand="0"/>
       </w:tblPr>
       <w:tblGrid>
-        <w:gridCol w:w="3780"/>
-        <w:gridCol w:w="6039"/>
+        <w:gridCol w:w="4325"/>
+        <w:gridCol w:w="5494"/>
       </w:tblGrid>
       <w:tr>
         <w:trPr>
@@ -18,48 +18,24 @@
         </w:trPr>
         <w:tc>
           <w:tcPr>
-            <w:tcW w:w="3780" w:type="dxa"/>
+            <w:tcW w:w="4325" w:type="dxa"/>
             <w:shd w:val="clear" w:color="auto" w:fill="auto"/>
           </w:tcPr>
           <w:p>
             <w:pPr>
               <w:jc w:val="center"/>
-            </w:pPr>
-            <w:r>
-              <w:t>B</w:t>
-            </w:r>
-            <w:r>
-              <w:t>Ộ</w:t>
-            </w:r>
-            <w:r>
-              <w:t xml:space="preserve"> GI</w:t>
-            </w:r>
-            <w:r>
-              <w:t>ÁO</w:t>
-            </w:r>
-            <w:r>
-              <w:t xml:space="preserve"> D</w:t>
-            </w:r>
-            <w:r>
-              <w:t>ỤC</w:t>
-            </w:r>
-            <w:r>
-              <w:t xml:space="preserve"> V</w:t>
-            </w:r>
-            <w:r>
-              <w:t>À</w:t>
-            </w:r>
-            <w:r>
-              <w:t xml:space="preserve"> </w:t>
-            </w:r>
-            <w:r>
-              <w:t>ĐÀO</w:t>
-            </w:r>
-            <w:r>
-              <w:t xml:space="preserve"> T</w:t>
-            </w:r>
-            <w:r>
-              <w:t>ẠO</w:t>
+              <w:rPr>
+                <w:sz w:val="22"/>
+                <w:szCs w:val="22"/>
+              </w:rPr>
+            </w:pPr>
+            <w:bookmarkStart w:id="0" w:name="_GoBack" w:colFirst="1" w:colLast="1"/>
+            <w:r>
+              <w:rPr>
+                <w:sz w:val="22"/>
+                <w:szCs w:val="22"/>
+              </w:rPr>
+              <w:t>BỘ GIÁO DỤC VÀ ĐÀO TẠO</w:t>
             </w:r>
           </w:p>
           <w:p>
@@ -67,19 +43,39 @@
               <w:jc w:val="center"/>
               <w:rPr>
                 <w:b/>
-              </w:rPr>
-            </w:pPr>
-            <w:r>
-              <w:rPr>
-                <w:b/>
+                <w:sz w:val="22"/>
+                <w:szCs w:val="22"/>
+              </w:rPr>
+            </w:pPr>
+            <w:r>
+              <w:rPr>
+                <w:b/>
+                <w:sz w:val="22"/>
+                <w:szCs w:val="22"/>
               </w:rPr>
               <w:t>TRƯỜNG ĐẠI HỌC XÂY DỰNG</w:t>
             </w:r>
-          </w:p>
-          <w:p>
+            <w:r>
+              <w:rPr>
+                <w:b/>
+                <w:sz w:val="22"/>
+                <w:szCs w:val="22"/>
+              </w:rPr>
+              <w:t xml:space="preserve"> HÀ NỘI</w:t>
+            </w:r>
+          </w:p>
+          <w:p>
+            <w:pPr>
+              <w:rPr>
+                <w:sz w:val="22"/>
+                <w:szCs w:val="22"/>
+              </w:rPr>
+            </w:pPr>
             <w:r>
               <w:rPr>
                 <w:noProof/>
+                <w:sz w:val="22"/>
+                <w:szCs w:val="22"/>
                 <w:lang w:eastAsia="ja-JP"/>
               </w:rPr>
               <mc:AlternateContent>
@@ -88,10 +84,10 @@
                     <wp:anchor distT="0" distB="0" distL="114300" distR="114300" simplePos="0" relativeHeight="251661312" behindDoc="0" locked="0" layoutInCell="1" allowOverlap="1">
                       <wp:simplePos x="0" y="0"/>
                       <wp:positionH relativeFrom="column">
-                        <wp:posOffset>398434</wp:posOffset>
+                        <wp:posOffset>531495</wp:posOffset>
                       </wp:positionH>
                       <wp:positionV relativeFrom="paragraph">
-                        <wp:posOffset>34251</wp:posOffset>
+                        <wp:posOffset>33655</wp:posOffset>
                       </wp:positionV>
                       <wp:extent cx="1520982" cy="4527"/>
                       <wp:effectExtent l="0" t="0" r="22225" b="33655"/>
@@ -146,7 +142,7 @@
                 </mc:Choice>
                 <mc:Fallback>
                   <w:pict>
-                    <v:line w14:anchorId="782BFA97" id="Straight Connector 6" o:spid="_x0000_s1026" style="position:absolute;flip:y;z-index:251661312;visibility:visible;mso-wrap-style:square;mso-width-percent:0;mso-height-percent:0;mso-wrap-distance-left:9pt;mso-wrap-distance-top:0;mso-wrap-distance-right:9pt;mso-wrap-distance-bottom:0;mso-position-horizontal:absolute;mso-position-horizontal-relative:text;mso-position-vertical:absolute;mso-position-vertical-relative:text;mso-width-percent:0;mso-height-percent:0;mso-width-relative:page;mso-height-relative:page" from="31.35pt,2.7pt" to="151.1pt,3.05pt" o:gfxdata="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"/>
+                    <v:line w14:anchorId="6FFA3112" id="Straight Connector 6" o:spid="_x0000_s1026" style="position:absolute;flip:y;z-index:251661312;visibility:visible;mso-wrap-style:square;mso-width-percent:0;mso-height-percent:0;mso-wrap-distance-left:9pt;mso-wrap-distance-top:0;mso-wrap-distance-right:9pt;mso-wrap-distance-bottom:0;mso-position-horizontal:absolute;mso-position-horizontal-relative:text;mso-position-vertical:absolute;mso-position-vertical-relative:text;mso-width-percent:0;mso-height-percent:0;mso-width-relative:page;mso-height-relative:page" from="41.85pt,2.65pt" to="161.6pt,3pt" o:gfxdata="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"/>
                   </w:pict>
                 </mc:Fallback>
               </mc:AlternateContent>
@@ -155,7 +151,7 @@
         </w:tc>
         <w:tc>
           <w:tcPr>
-            <w:tcW w:w="6039" w:type="dxa"/>
+            <w:tcW w:w="5494" w:type="dxa"/>
             <w:shd w:val="clear" w:color="auto" w:fill="auto"/>
           </w:tcPr>
           <w:p>
@@ -163,45 +159,45 @@
               <w:jc w:val="center"/>
               <w:rPr>
                 <w:b/>
-              </w:rPr>
-            </w:pPr>
-            <w:r>
-              <w:rPr>
-                <w:b/>
-              </w:rPr>
-              <w:t xml:space="preserve">     CỘNG HOÀ XÃ HỘI CHỦ NGHĨA VIỆT </w:t>
-            </w:r>
-            <w:smartTag w:uri="urn:schemas-microsoft-com:office:smarttags" w:element="country-region">
-              <w:smartTag w:uri="urn:schemas-microsoft-com:office:smarttags" w:element="place">
-                <w:r>
-                  <w:rPr>
-                    <w:b/>
-                  </w:rPr>
-                  <w:t>NAM</w:t>
-                </w:r>
-              </w:smartTag>
-            </w:smartTag>
+                <w:sz w:val="22"/>
+                <w:szCs w:val="22"/>
+              </w:rPr>
+            </w:pPr>
+            <w:r>
+              <w:rPr>
+                <w:b/>
+                <w:sz w:val="22"/>
+                <w:szCs w:val="22"/>
+              </w:rPr>
+              <w:t xml:space="preserve">     CỘNG HOÀ XÃ HỘI CHỦ NGHĨA VIỆT NAM</w:t>
+            </w:r>
           </w:p>
           <w:p>
             <w:pPr>
               <w:jc w:val="center"/>
+              <w:rPr>
+                <w:sz w:val="22"/>
+                <w:szCs w:val="22"/>
+              </w:rPr>
             </w:pPr>
             <w:r>
               <w:rPr>
                 <w:b/>
                 <w:noProof/>
+                <w:sz w:val="22"/>
+                <w:szCs w:val="22"/>
                 <w:lang w:eastAsia="ja-JP"/>
               </w:rPr>
               <mc:AlternateContent>
                 <mc:Choice Requires="wps">
                   <w:drawing>
-                    <wp:anchor distT="0" distB="0" distL="114300" distR="114300" simplePos="0" relativeHeight="251662336" behindDoc="0" locked="0" layoutInCell="1" allowOverlap="1">
+                    <wp:anchor distT="0" distB="0" distL="114300" distR="114300" simplePos="0" relativeHeight="251662336" behindDoc="0" locked="0" layoutInCell="1" allowOverlap="1" wp14:anchorId="0AA12C88" wp14:editId="64361108">
                       <wp:simplePos x="0" y="0"/>
                       <wp:positionH relativeFrom="column">
-                        <wp:posOffset>1026160</wp:posOffset>
+                        <wp:posOffset>826135</wp:posOffset>
                       </wp:positionH>
                       <wp:positionV relativeFrom="paragraph">
-                        <wp:posOffset>212090</wp:posOffset>
+                        <wp:posOffset>205740</wp:posOffset>
                       </wp:positionV>
                       <wp:extent cx="1821815" cy="0"/>
                       <wp:effectExtent l="9525" t="6350" r="6985" b="12700"/>
@@ -256,7 +252,7 @@
                 </mc:Choice>
                 <mc:Fallback>
                   <w:pict>
-                    <v:line w14:anchorId="77854CCD" id="Straight Connector 5" o:spid="_x0000_s1026" style="position:absolute;z-index:251662336;visibility:visible;mso-wrap-style:square;mso-width-percent:0;mso-height-percent:0;mso-wrap-distance-left:9pt;mso-wrap-distance-top:0;mso-wrap-distance-right:9pt;mso-wrap-distance-bottom:0;mso-position-horizontal:absolute;mso-position-horizontal-relative:text;mso-position-vertical:absolute;mso-position-vertical-relative:text;mso-width-percent:0;mso-height-percent:0;mso-width-relative:page;mso-height-relative:page" from="80.8pt,16.7pt" to="224.25pt,16.7pt" o:gfxdata="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"/>
+                    <v:line w14:anchorId="4ED84694" id="Straight Connector 5" o:spid="_x0000_s1026" style="position:absolute;z-index:251662336;visibility:visible;mso-wrap-style:square;mso-width-percent:0;mso-height-percent:0;mso-wrap-distance-left:9pt;mso-wrap-distance-top:0;mso-wrap-distance-right:9pt;mso-wrap-distance-bottom:0;mso-position-horizontal:absolute;mso-position-horizontal-relative:text;mso-position-vertical:absolute;mso-position-vertical-relative:text;mso-width-percent:0;mso-height-percent:0;mso-width-relative:page;mso-height-relative:page" from="65.05pt,16.2pt" to="208.5pt,16.2pt" o:gfxdata="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"/>
                   </w:pict>
                 </mc:Fallback>
               </mc:AlternateContent>
@@ -264,6 +260,8 @@
             <w:r>
               <w:rPr>
                 <w:b/>
+                <w:sz w:val="22"/>
+                <w:szCs w:val="22"/>
               </w:rPr>
               <w:t xml:space="preserve">    Độc lập - Tự do - Hạnh phúc</w:t>
             </w:r>
@@ -271,6 +269,7 @@
         </w:tc>
       </w:tr>
     </w:tbl>
+    <w:bookmarkEnd w:id="0"/>
     <w:p>
       <w:pPr>
         <w:jc w:val="center"/>
@@ -654,7 +653,7 @@
           <w:sz w:val="26"/>
           <w:szCs w:val="26"/>
         </w:rPr>
-        <w:t xml:space="preserve">       </w:t>
+        <w:t xml:space="preserve">    </w:t>
       </w:r>
       <w:r>
         <w:rPr>
@@ -683,14 +682,14 @@
           <w:sz w:val="26"/>
           <w:szCs w:val="26"/>
         </w:rPr>
-        <w:t xml:space="preserve">      </w:t>
-      </w:r>
-      <w:r>
-        <w:rPr>
-          <w:sz w:val="26"/>
-          <w:szCs w:val="26"/>
-        </w:rPr>
-        <w:t xml:space="preserve"> Tỉnh (Thành phố)</w:t>
+        <w:t xml:space="preserve">    </w:t>
+      </w:r>
+      <w:r>
+        <w:rPr>
+          <w:sz w:val="26"/>
+          <w:szCs w:val="26"/>
+        </w:rPr>
+        <w:t>Tỉnh (Thành phố)</w:t>
       </w:r>
       <w:r>
         <w:rPr>
@@ -1017,41 +1016,75 @@
           </w:tcPr>
           <w:p>
             <w:pPr>
-              <w:spacing w:before="60" w:after="60"/>
               <w:jc w:val="center"/>
-            </w:pPr>
-            <w:r>
+              <w:rPr>
+                <w:sz w:val="22"/>
+                <w:szCs w:val="22"/>
+              </w:rPr>
+            </w:pPr>
+            <w:r>
+              <w:rPr>
+                <w:sz w:val="22"/>
+                <w:szCs w:val="22"/>
+              </w:rPr>
               <w:t>BỘ GIÁO DỤC VÀ ĐÀO TẠO</w:t>
             </w:r>
           </w:p>
           <w:p>
             <w:pPr>
-              <w:spacing w:before="60" w:after="60"/>
               <w:jc w:val="center"/>
               <w:rPr>
                 <w:b/>
+                <w:sz w:val="22"/>
+                <w:szCs w:val="22"/>
+              </w:rPr>
+            </w:pPr>
+            <w:r>
+              <w:rPr>
+                <w:b/>
+                <w:sz w:val="22"/>
+                <w:szCs w:val="22"/>
+              </w:rPr>
+              <w:t>TRƯỜNG ĐẠI HỌC XÂY DỰNG</w:t>
+            </w:r>
+            <w:r>
+              <w:rPr>
+                <w:b/>
+                <w:sz w:val="22"/>
+                <w:szCs w:val="22"/>
+              </w:rPr>
+              <w:t xml:space="preserve"> HÀ NỘI</w:t>
+            </w:r>
+          </w:p>
+          <w:p>
+            <w:pPr>
+              <w:rPr>
+                <w:sz w:val="22"/>
+                <w:szCs w:val="22"/>
               </w:rPr>
             </w:pPr>
             <w:r>
               <w:rPr>
                 <w:noProof/>
+                <w:sz w:val="22"/>
+                <w:szCs w:val="22"/>
                 <w:lang w:eastAsia="ja-JP"/>
               </w:rPr>
               <mc:AlternateContent>
                 <mc:Choice Requires="wps">
                   <w:drawing>
-                    <wp:anchor distT="0" distB="0" distL="114300" distR="114300" simplePos="0" relativeHeight="251665408" behindDoc="0" locked="0" layoutInCell="1" allowOverlap="1" wp14:anchorId="6F007463" wp14:editId="7F7DFF1C">
+                    <wp:anchor distT="0" distB="0" distL="114300" distR="114300" simplePos="0" relativeHeight="251667456" behindDoc="0" locked="0" layoutInCell="1" allowOverlap="1" wp14:anchorId="64FD3A2D" wp14:editId="61ADCC47">
                       <wp:simplePos x="0" y="0"/>
                       <wp:positionH relativeFrom="column">
-                        <wp:posOffset>641202</wp:posOffset>
+                        <wp:posOffset>598170</wp:posOffset>
                       </wp:positionH>
                       <wp:positionV relativeFrom="paragraph">
-                        <wp:posOffset>213711</wp:posOffset>
+                        <wp:posOffset>29210</wp:posOffset>
                       </wp:positionV>
                       <wp:extent cx="1520982" cy="4527"/>
                       <wp:effectExtent l="0" t="0" r="22225" b="33655"/>
                       <wp:wrapNone/>
-                      <wp:docPr id="8" name="Straight Connector 8"/>
+                      <wp:docPr id="4" name="Straight Connector 4"/>
                       <wp:cNvGraphicFramePr>
                         <a:graphicFrameLocks xmlns:a="http://schemas.openxmlformats.org/drawingml/2006/main"/>
                       </wp:cNvGraphicFramePr>
@@ -1101,22 +1134,11 @@
                 </mc:Choice>
                 <mc:Fallback>
                   <w:pict>
-                    <v:line w14:anchorId="614E76DB" id="Straight Connector 8" o:spid="_x0000_s1026" style="position:absolute;flip:y;z-index:251665408;visibility:visible;mso-wrap-style:square;mso-width-percent:0;mso-height-percent:0;mso-wrap-distance-left:9pt;mso-wrap-distance-top:0;mso-wrap-distance-right:9pt;mso-wrap-distance-bottom:0;mso-position-horizontal:absolute;mso-position-horizontal-relative:text;mso-position-vertical:absolute;mso-position-vertical-relative:text;mso-width-percent:0;mso-height-percent:0;mso-width-relative:page;mso-height-relative:page" from="50.5pt,16.85pt" to="170.25pt,17.2pt" o:gfxdata="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"/>
+                    <v:line w14:anchorId="6A229923" id="Straight Connector 4" o:spid="_x0000_s1026" style="position:absolute;flip:y;z-index:251667456;visibility:visible;mso-wrap-style:square;mso-width-percent:0;mso-height-percent:0;mso-wrap-distance-left:9pt;mso-wrap-distance-top:0;mso-wrap-distance-right:9pt;mso-wrap-distance-bottom:0;mso-position-horizontal:absolute;mso-position-horizontal-relative:text;mso-position-vertical:absolute;mso-position-vertical-relative:text;mso-width-percent:0;mso-height-percent:0;mso-width-relative:page;mso-height-relative:page" from="47.1pt,2.3pt" to="166.85pt,2.65pt" o:gfxdata="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"/>
                   </w:pict>
                 </mc:Fallback>
               </mc:AlternateContent>
             </w:r>
-            <w:r>
-              <w:rPr>
-                <w:b/>
-              </w:rPr>
-              <w:t>TRƯỜNG ĐẠI HỌC XÂY DỰNG</w:t>
-            </w:r>
-          </w:p>
-          <w:p>
-            <w:pPr>
-              <w:spacing w:before="60" w:after="60"/>
-            </w:pPr>
           </w:p>
         </w:tc>
         <w:tc>
@@ -1126,81 +1148,53 @@
           </w:tcPr>
           <w:p>
             <w:pPr>
-              <w:spacing w:before="60" w:after="60"/>
               <w:jc w:val="center"/>
               <w:rPr>
                 <w:b/>
-              </w:rPr>
-            </w:pPr>
-            <w:r>
-              <w:rPr>
-                <w:b/>
-              </w:rPr>
-              <w:t>CỘNG HÒ</w:t>
-            </w:r>
-            <w:bookmarkStart w:id="0" w:name="_GoBack"/>
-            <w:bookmarkEnd w:id="0"/>
-            <w:r>
-              <w:rPr>
-                <w:b/>
-              </w:rPr>
-              <w:t xml:space="preserve">A XÃ HỘI CHỦ NGHĨA VIỆT </w:t>
-            </w:r>
-            <w:smartTag w:uri="urn:schemas-microsoft-com:office:smarttags" w:element="place">
-              <w:smartTag w:uri="urn:schemas-microsoft-com:office:smarttags" w:element="country-region">
-                <w:r>
-                  <w:rPr>
-                    <w:b/>
-                  </w:rPr>
-                  <w:t>NAM</w:t>
-                </w:r>
-              </w:smartTag>
-            </w:smartTag>
-          </w:p>
-          <w:p>
-            <w:pPr>
-              <w:spacing w:before="60" w:after="60"/>
+                <w:sz w:val="22"/>
+                <w:szCs w:val="22"/>
+              </w:rPr>
+            </w:pPr>
+            <w:r>
+              <w:rPr>
+                <w:b/>
+                <w:sz w:val="22"/>
+                <w:szCs w:val="22"/>
+              </w:rPr>
+              <w:t xml:space="preserve">     CỘNG HOÀ XÃ HỘI CHỦ NGHĨA VIỆT NAM</w:t>
+            </w:r>
+          </w:p>
+          <w:p>
+            <w:pPr>
               <w:jc w:val="center"/>
               <w:rPr>
-                <w:b/>
-              </w:rPr>
-            </w:pPr>
-            <w:r>
-              <w:rPr>
-                <w:b/>
-              </w:rPr>
-              <w:t>Độc lập – Tự do – Hạnh phúc</w:t>
-            </w:r>
-          </w:p>
-          <w:p>
-            <w:pPr>
-              <w:spacing w:before="60" w:after="60"/>
-              <w:jc w:val="center"/>
-              <w:rPr>
-                <w:b/>
+                <w:sz w:val="22"/>
+                <w:szCs w:val="22"/>
               </w:rPr>
             </w:pPr>
             <w:r>
               <w:rPr>
                 <w:b/>
                 <w:noProof/>
+                <w:sz w:val="22"/>
+                <w:szCs w:val="22"/>
                 <w:lang w:eastAsia="ja-JP"/>
               </w:rPr>
               <mc:AlternateContent>
                 <mc:Choice Requires="wps">
                   <w:drawing>
-                    <wp:anchor distT="0" distB="0" distL="114300" distR="114300" simplePos="0" relativeHeight="251660288" behindDoc="0" locked="0" layoutInCell="1" allowOverlap="1" wp14:anchorId="60DE746F" wp14:editId="5125A482">
+                    <wp:anchor distT="0" distB="0" distL="114300" distR="114300" simplePos="0" relativeHeight="251668480" behindDoc="0" locked="0" layoutInCell="1" allowOverlap="1" wp14:anchorId="6382AA44" wp14:editId="26CAD0D1">
                       <wp:simplePos x="0" y="0"/>
                       <wp:positionH relativeFrom="column">
-                        <wp:posOffset>750570</wp:posOffset>
+                        <wp:posOffset>864235</wp:posOffset>
                       </wp:positionH>
                       <wp:positionV relativeFrom="paragraph">
-                        <wp:posOffset>5080</wp:posOffset>
+                        <wp:posOffset>205740</wp:posOffset>
                       </wp:positionV>
-                      <wp:extent cx="1904365" cy="0"/>
-                      <wp:effectExtent l="10160" t="10160" r="9525" b="8890"/>
+                      <wp:extent cx="1821815" cy="0"/>
+                      <wp:effectExtent l="9525" t="6350" r="6985" b="12700"/>
                       <wp:wrapNone/>
-                      <wp:docPr id="3" name="Straight Connector 3"/>
+                      <wp:docPr id="7" name="Straight Connector 7"/>
                       <wp:cNvGraphicFramePr>
                         <a:graphicFrameLocks xmlns:a="http://schemas.openxmlformats.org/drawingml/2006/main"/>
                       </wp:cNvGraphicFramePr>
@@ -1213,7 +1207,7 @@
                             <wps:spPr bwMode="auto">
                               <a:xfrm>
                                 <a:off x="0" y="0"/>
-                                <a:ext cx="1904365" cy="0"/>
+                                <a:ext cx="1821815" cy="0"/>
                               </a:xfrm>
                               <a:prstGeom prst="line">
                                 <a:avLst/>
@@ -1250,10 +1244,18 @@
                 </mc:Choice>
                 <mc:Fallback>
                   <w:pict>
-                    <v:line w14:anchorId="6D191F03" id="Straight Connector 3" o:spid="_x0000_s1026" style="position:absolute;z-index:251660288;visibility:visible;mso-wrap-style:square;mso-width-percent:0;mso-height-percent:0;mso-wrap-distance-left:9pt;mso-wrap-distance-top:0;mso-wrap-distance-right:9pt;mso-wrap-distance-bottom:0;mso-position-horizontal:absolute;mso-position-horizontal-relative:text;mso-position-vertical:absolute;mso-position-vertical-relative:text;mso-width-percent:0;mso-height-percent:0;mso-width-relative:page;mso-height-relative:page" from="59.1pt,.4pt" to="209.05pt,.4pt" o:gfxdata="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"/>
+                    <v:line w14:anchorId="05C9D81B" id="Straight Connector 7" o:spid="_x0000_s1026" style="position:absolute;z-index:251668480;visibility:visible;mso-wrap-style:square;mso-width-percent:0;mso-height-percent:0;mso-wrap-distance-left:9pt;mso-wrap-distance-top:0;mso-wrap-distance-right:9pt;mso-wrap-distance-bottom:0;mso-position-horizontal:absolute;mso-position-horizontal-relative:text;mso-position-vertical:absolute;mso-position-vertical-relative:text;mso-width-percent:0;mso-height-percent:0;mso-width-relative:page;mso-height-relative:page" from="68.05pt,16.2pt" to="211.5pt,16.2pt" o:gfxdata="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"/>
                   </w:pict>
                 </mc:Fallback>
               </mc:AlternateContent>
+            </w:r>
+            <w:r>
+              <w:rPr>
+                <w:b/>
+                <w:sz w:val="22"/>
+                <w:szCs w:val="22"/>
+              </w:rPr>
+              <w:t xml:space="preserve">    Độc lập - Tự do - Hạnh phúc</w:t>
             </w:r>
           </w:p>
         </w:tc>
@@ -1447,7 +1449,7 @@
                                     </pic:cNvPicPr>
                                   </pic:nvPicPr>
                                   <pic:blipFill>
-                                    <a:blip r:embed="rId4">
+                                    <a:blip r:embed="rId5">
                                       <a:extLst>
                                         <a:ext uri="{28A0092B-C50C-407E-A947-70E740481C1C}">
                                           <a14:useLocalDpi xmlns:a14="http://schemas.microsoft.com/office/drawing/2010/main" val="0"/>

</xml_diff>